<commit_message>
Server Configurated and Running, tested on postman(basic Hello World get Endpoint)
</commit_message>
<xml_diff>
--- a/documentation/DocumentoVisão.docx
+++ b/documentation/DocumentoVisão.docx
@@ -9,7 +9,18 @@
           <w:bCs/>
         </w:rPr>
       </w:pPr>
-      <w:proofErr w:type="spellStart"/>
+      <w:r>
+        <w:rPr>
+          <w:b/>
+          <w:bCs/>
+        </w:rPr>
+        <w:t>ExpressYourSelf (REST API)</w:t>
+      </w:r>
+    </w:p>
+    <w:p>
+      <w:r>
+        <w:t xml:space="preserve">Neste documento, tentarei sintetizar a proposta do projeto </w:t>
+      </w:r>
       <w:r>
         <w:rPr>
           <w:b/>
@@ -17,28 +28,6 @@
         </w:rPr>
         <w:t>ExpressYourSelf</w:t>
       </w:r>
-      <w:proofErr w:type="spellEnd"/>
-      <w:r>
-        <w:rPr>
-          <w:b/>
-          <w:bCs/>
-        </w:rPr>
-        <w:t xml:space="preserve"> (REST API)</w:t>
-      </w:r>
-    </w:p>
-    <w:p>
-      <w:r>
-        <w:t xml:space="preserve">Neste documento, tentarei sintetizar a proposta do projeto </w:t>
-      </w:r>
-      <w:proofErr w:type="spellStart"/>
-      <w:r>
-        <w:rPr>
-          <w:b/>
-          <w:bCs/>
-        </w:rPr>
-        <w:t>ExpressYourSelf</w:t>
-      </w:r>
-      <w:proofErr w:type="spellEnd"/>
       <w:r>
         <w:t>, além de documentar todas as decisões e abordagens adotadas por mim para atingir seus objetivos.</w:t>
       </w:r>
@@ -174,7 +163,6 @@
       <w:r>
         <w:t xml:space="preserve">A aplicação está dividida em </w:t>
       </w:r>
-      <w:proofErr w:type="spellStart"/>
       <w:r>
         <w:rPr>
           <w:b/>
@@ -182,7 +170,6 @@
         </w:rPr>
         <w:t>Tasks</w:t>
       </w:r>
-      <w:proofErr w:type="spellEnd"/>
       <w:r>
         <w:t>, que podem ser entendidas como requisitos principais.</w:t>
       </w:r>
@@ -217,15 +204,7 @@
         <w:t>Descrição:</w:t>
       </w:r>
       <w:r>
-        <w:t xml:space="preserve"> Um </w:t>
-      </w:r>
-      <w:proofErr w:type="spellStart"/>
-      <w:r>
-        <w:t>endpoint</w:t>
-      </w:r>
-      <w:proofErr w:type="spellEnd"/>
-      <w:r>
-        <w:t xml:space="preserve"> que recebe um </w:t>
+        <w:t xml:space="preserve"> Um endpoint que recebe um </w:t>
       </w:r>
       <w:r>
         <w:rPr>
@@ -245,11 +224,9 @@
           <w:numId w:val="6"/>
         </w:numPr>
       </w:pPr>
-      <w:proofErr w:type="spellStart"/>
       <w:r>
         <w:t>CountryName</w:t>
       </w:r>
-      <w:proofErr w:type="spellEnd"/>
     </w:p>
     <w:p>
       <w:pPr>
@@ -258,11 +235,9 @@
           <w:numId w:val="6"/>
         </w:numPr>
       </w:pPr>
-      <w:proofErr w:type="spellStart"/>
       <w:r>
         <w:t>TwoLetterCode</w:t>
       </w:r>
-      <w:proofErr w:type="spellEnd"/>
     </w:p>
     <w:p>
       <w:pPr>
@@ -271,11 +246,9 @@
           <w:numId w:val="6"/>
         </w:numPr>
       </w:pPr>
-      <w:proofErr w:type="spellStart"/>
       <w:r>
         <w:t>ThreeLetterCode</w:t>
       </w:r>
-      <w:proofErr w:type="spellEnd"/>
     </w:p>
     <w:p>
       <w:pPr>
@@ -477,15 +450,7 @@
         </w:numPr>
       </w:pPr>
       <w:r>
-        <w:t xml:space="preserve">Verificar todos os </w:t>
-      </w:r>
-      <w:proofErr w:type="spellStart"/>
-      <w:r>
-        <w:t>IPs</w:t>
-      </w:r>
-      <w:proofErr w:type="spellEnd"/>
-      <w:r>
-        <w:t xml:space="preserve"> do banco, mas em lotes de 100 por vez.</w:t>
+        <w:t>Verificar todos os IPs do banco, mas em lotes de 100 por vez.</w:t>
       </w:r>
     </w:p>
     <w:p>
@@ -554,17 +519,8 @@
           <w:b/>
           <w:bCs/>
         </w:rPr>
-        <w:t xml:space="preserve">2.3 Report </w:t>
-      </w:r>
-      <w:proofErr w:type="spellStart"/>
-      <w:r>
-        <w:rPr>
-          <w:b/>
-          <w:bCs/>
-        </w:rPr>
-        <w:t>Endpoint</w:t>
-      </w:r>
-      <w:proofErr w:type="spellEnd"/>
+        <w:t>2.3 Report Endpoint</w:t>
+      </w:r>
     </w:p>
     <w:p>
       <w:pPr>
@@ -581,15 +537,7 @@
         <w:t>Descrição:</w:t>
       </w:r>
       <w:r>
-        <w:t xml:space="preserve"> Um </w:t>
-      </w:r>
-      <w:proofErr w:type="spellStart"/>
-      <w:r>
-        <w:t>endpoint</w:t>
-      </w:r>
-      <w:proofErr w:type="spellEnd"/>
-      <w:r>
-        <w:t xml:space="preserve"> que fornece relatórios sobre o banco de dados.</w:t>
+        <w:t xml:space="preserve"> Um endpoint que fornece relatórios sobre o banco de dados.</w:t>
       </w:r>
     </w:p>
     <w:p>
@@ -622,31 +570,7 @@
         <w:t>Entrada:</w:t>
       </w:r>
       <w:r>
-        <w:t xml:space="preserve"> Um </w:t>
-      </w:r>
-      <w:proofErr w:type="spellStart"/>
-      <w:r>
-        <w:t>array</w:t>
-      </w:r>
-      <w:proofErr w:type="spellEnd"/>
-      <w:r>
-        <w:t xml:space="preserve"> de </w:t>
-      </w:r>
-      <w:proofErr w:type="spellStart"/>
-      <w:r>
-        <w:t>TwoLetterCountryCode</w:t>
-      </w:r>
-      <w:proofErr w:type="spellEnd"/>
-      <w:r>
-        <w:t xml:space="preserve">. Um valor </w:t>
-      </w:r>
-      <w:proofErr w:type="spellStart"/>
-      <w:r>
-        <w:t>null</w:t>
-      </w:r>
-      <w:proofErr w:type="spellEnd"/>
-      <w:r>
-        <w:t xml:space="preserve"> retorna dados completos.</w:t>
+        <w:t xml:space="preserve"> Um array de TwoLetterCountryCode. Um valor null retorna dados completos.</w:t>
       </w:r>
     </w:p>
     <w:p>
@@ -664,15 +588,7 @@
         <w:t>Saída:</w:t>
       </w:r>
       <w:r>
-        <w:t xml:space="preserve"> Um </w:t>
-      </w:r>
-      <w:proofErr w:type="spellStart"/>
-      <w:r>
-        <w:t>array</w:t>
-      </w:r>
-      <w:proofErr w:type="spellEnd"/>
-      <w:r>
-        <w:t xml:space="preserve"> de objetos estruturados com:</w:t>
+        <w:t xml:space="preserve"> Um array de objetos estruturados com:</w:t>
       </w:r>
     </w:p>
     <w:p>
@@ -682,21 +598,8 @@
           <w:numId w:val="9"/>
         </w:numPr>
       </w:pPr>
-      <w:proofErr w:type="spellStart"/>
-      <w:r>
-        <w:t>CountryName</w:t>
-      </w:r>
-      <w:proofErr w:type="spellEnd"/>
-      <w:r>
-        <w:t xml:space="preserve"> (</w:t>
-      </w:r>
-      <w:proofErr w:type="spellStart"/>
-      <w:r>
-        <w:t>string</w:t>
-      </w:r>
-      <w:proofErr w:type="spellEnd"/>
-      <w:r>
-        <w:t>)</w:t>
+      <w:r>
+        <w:t>CountryName (string)</w:t>
       </w:r>
     </w:p>
     <w:p>
@@ -706,21 +609,8 @@
           <w:numId w:val="9"/>
         </w:numPr>
       </w:pPr>
-      <w:proofErr w:type="spellStart"/>
-      <w:r>
-        <w:t>AddressesCount</w:t>
-      </w:r>
-      <w:proofErr w:type="spellEnd"/>
-      <w:r>
-        <w:t xml:space="preserve"> (</w:t>
-      </w:r>
-      <w:proofErr w:type="spellStart"/>
-      <w:r>
-        <w:t>int</w:t>
-      </w:r>
-      <w:proofErr w:type="spellEnd"/>
-      <w:r>
-        <w:t>)</w:t>
+      <w:r>
+        <w:t>AddressesCount (int)</w:t>
       </w:r>
     </w:p>
     <w:p>
@@ -730,21 +620,8 @@
           <w:numId w:val="9"/>
         </w:numPr>
       </w:pPr>
-      <w:proofErr w:type="spellStart"/>
-      <w:r>
-        <w:t>LastAddressUpdate</w:t>
-      </w:r>
-      <w:proofErr w:type="spellEnd"/>
-      <w:r>
-        <w:t xml:space="preserve"> (</w:t>
-      </w:r>
-      <w:proofErr w:type="spellStart"/>
-      <w:r>
-        <w:t>DateTime</w:t>
-      </w:r>
-      <w:proofErr w:type="spellEnd"/>
-      <w:r>
-        <w:t>)</w:t>
+      <w:r>
+        <w:t>LastAddressUpdate (DateTime)</w:t>
       </w:r>
     </w:p>
     <w:p>
@@ -820,15 +697,7 @@
         <w:t>Adição do IP na Resposta:</w:t>
       </w:r>
       <w:r>
-        <w:t xml:space="preserve"> Decidi incluir o próprio IP na resposta do </w:t>
-      </w:r>
-      <w:proofErr w:type="spellStart"/>
-      <w:r>
-        <w:t>endpoint</w:t>
-      </w:r>
-      <w:proofErr w:type="spellEnd"/>
-      <w:r>
-        <w:t>, pois:</w:t>
+        <w:t xml:space="preserve"> Decidi incluir o próprio IP na resposta do endpoint, pois:</w:t>
       </w:r>
     </w:p>
     <w:p>
@@ -870,7 +739,6 @@
       <w:r>
         <w:t xml:space="preserve"> Escolhi o </w:t>
       </w:r>
-      <w:proofErr w:type="spellStart"/>
       <w:r>
         <w:rPr>
           <w:b/>
@@ -878,7 +746,6 @@
         </w:rPr>
         <w:t>IMemoryCache</w:t>
       </w:r>
-      <w:proofErr w:type="spellEnd"/>
       <w:r>
         <w:t xml:space="preserve"> por ser nativo do .NET e fácil de implementar.</w:t>
       </w:r>
@@ -979,15 +846,7 @@
         <w:t>eles atendem perfeitamente as necessidades dessa Task e das Demais.</w:t>
       </w:r>
       <w:r>
-        <w:t xml:space="preserve"> Porém, a sua sintaxe terá de ser formatada, pois a ferramenta utilizada será o </w:t>
-      </w:r>
-      <w:proofErr w:type="spellStart"/>
-      <w:r>
-        <w:t>Postgree</w:t>
-      </w:r>
-      <w:proofErr w:type="spellEnd"/>
-      <w:r>
-        <w:t xml:space="preserve"> SQL.</w:t>
+        <w:t xml:space="preserve"> Porém, a sua sintaxe terá de ser formatada, pois a ferramenta utilizada será o Postgree SQL.</w:t>
       </w:r>
     </w:p>
     <w:p>
@@ -1029,7 +888,6 @@
       <w:r>
         <w:t xml:space="preserve"> Usarei o </w:t>
       </w:r>
-      <w:proofErr w:type="spellStart"/>
       <w:r>
         <w:rPr>
           <w:b/>
@@ -1037,7 +895,6 @@
         </w:rPr>
         <w:t>HostedService</w:t>
       </w:r>
-      <w:proofErr w:type="spellEnd"/>
       <w:r>
         <w:t xml:space="preserve"> do ASP.NET pela simplicidade e eficiência.</w:t>
       </w:r>
@@ -1065,31 +922,7 @@
         </w:numPr>
       </w:pPr>
       <w:r>
-        <w:t xml:space="preserve">Os dados </w:t>
-      </w:r>
-      <w:proofErr w:type="spellStart"/>
-      <w:r>
-        <w:t>CountryName</w:t>
-      </w:r>
-      <w:proofErr w:type="spellEnd"/>
-      <w:r>
-        <w:t xml:space="preserve">, </w:t>
-      </w:r>
-      <w:proofErr w:type="spellStart"/>
-      <w:r>
-        <w:t>TwoLetterCode</w:t>
-      </w:r>
-      <w:proofErr w:type="spellEnd"/>
-      <w:r>
-        <w:t xml:space="preserve"> e </w:t>
-      </w:r>
-      <w:proofErr w:type="spellStart"/>
-      <w:r>
-        <w:t>ThreeLetterCode</w:t>
-      </w:r>
-      <w:proofErr w:type="spellEnd"/>
-      <w:r>
-        <w:t xml:space="preserve"> têm uma relação intrínseca e devem ser consistentes.</w:t>
+        <w:t>Os dados CountryName, TwoLetterCode e ThreeLetterCode têm uma relação intrínseca e devem ser consistentes.</w:t>
       </w:r>
     </w:p>
     <w:p>
@@ -1128,23 +961,7 @@
         <w:t>Critério de Comparação:</w:t>
       </w:r>
       <w:r>
-        <w:t xml:space="preserve"> Apenas os campos </w:t>
-      </w:r>
-      <w:proofErr w:type="spellStart"/>
-      <w:r>
-        <w:t>CountryName</w:t>
-      </w:r>
-      <w:proofErr w:type="spellEnd"/>
-      <w:r>
-        <w:t xml:space="preserve"> e </w:t>
-      </w:r>
-      <w:proofErr w:type="spellStart"/>
-      <w:r>
-        <w:t>TwoLetterCode</w:t>
-      </w:r>
-      <w:proofErr w:type="spellEnd"/>
-      <w:r>
-        <w:t xml:space="preserve"> serão comparados. Caso haja diferenças, o objeto será atualizado no banco.</w:t>
+        <w:t xml:space="preserve"> Apenas os campos CountryName e TwoLetterCode serão comparados. Caso haja diferenças, o objeto será atualizado no banco.</w:t>
       </w:r>
     </w:p>
     <w:p>
@@ -1184,17 +1001,8 @@
           <w:b/>
           <w:bCs/>
         </w:rPr>
-        <w:t xml:space="preserve">3.3 Report </w:t>
-      </w:r>
-      <w:proofErr w:type="spellStart"/>
-      <w:r>
-        <w:rPr>
-          <w:b/>
-          <w:bCs/>
-        </w:rPr>
-        <w:t>Endpoint</w:t>
-      </w:r>
-      <w:proofErr w:type="spellEnd"/>
+        <w:t>3.3 Report Endpoint</w:t>
+      </w:r>
     </w:p>
     <w:p>
       <w:pPr>
@@ -1211,31 +1019,7 @@
         <w:t>Estrutura do Banco:</w:t>
       </w:r>
       <w:r>
-        <w:t xml:space="preserve"> O </w:t>
-      </w:r>
-      <w:proofErr w:type="spellStart"/>
-      <w:r>
-        <w:t>endpoint</w:t>
-      </w:r>
-      <w:proofErr w:type="spellEnd"/>
-      <w:r>
-        <w:t xml:space="preserve"> exige múltiplas tabelas relacionadas, incluindo um atributo </w:t>
-      </w:r>
-      <w:proofErr w:type="spellStart"/>
-      <w:r>
-        <w:t>LastAddressUpdate</w:t>
-      </w:r>
-      <w:proofErr w:type="spellEnd"/>
-      <w:r>
-        <w:t xml:space="preserve"> no </w:t>
-      </w:r>
-      <w:proofErr w:type="spellStart"/>
-      <w:r>
-        <w:t>schema</w:t>
-      </w:r>
-      <w:proofErr w:type="spellEnd"/>
-      <w:r>
-        <w:t>.</w:t>
+        <w:t xml:space="preserve"> O endpoint exige múltiplas tabelas relacionadas, incluindo um atributo LastAddressUpdate no schema.</w:t>
       </w:r>
     </w:p>
     <w:p>
@@ -1253,15 +1037,7 @@
         <w:t>Entrada e Saída:</w:t>
       </w:r>
       <w:r>
-        <w:t xml:space="preserve"> Apenas </w:t>
-      </w:r>
-      <w:proofErr w:type="spellStart"/>
-      <w:r>
-        <w:t>null</w:t>
-      </w:r>
-      <w:proofErr w:type="spellEnd"/>
-      <w:r>
-        <w:t xml:space="preserve"> deve retornar todos os dados, e os tipos de entrada e saída não são flexíveis.</w:t>
+        <w:t xml:space="preserve"> Apenas null deve retornar todos os dados, e os tipos de entrada e saída não são flexíveis.</w:t>
       </w:r>
     </w:p>
     <w:p>
@@ -1354,20 +1130,10 @@
           <w:b/>
           <w:bCs/>
         </w:rPr>
-        <w:t>Banco de Dados:</w:t>
-      </w:r>
-      <w:r>
-        <w:t xml:space="preserve"> PostgreSQL </w:t>
-      </w:r>
-      <w:r>
-        <w:rPr>
-          <w:b/>
-          <w:bCs/>
-        </w:rPr>
-        <w:t>15.4</w:t>
-      </w:r>
-      <w:r>
-        <w:t>.</w:t>
+        <w:t>Abordagem:</w:t>
+      </w:r>
+      <w:r>
+        <w:t xml:space="preserve"> Minimal API.</w:t>
       </w:r>
     </w:p>
     <w:p>
@@ -1382,16 +1148,18 @@
           <w:b/>
           <w:bCs/>
         </w:rPr>
-        <w:t>Cache:</w:t>
-      </w:r>
-      <w:r>
-        <w:t xml:space="preserve"> </w:t>
-      </w:r>
-      <w:proofErr w:type="spellStart"/>
-      <w:r>
-        <w:t>IMemoryCache</w:t>
-      </w:r>
-      <w:proofErr w:type="spellEnd"/>
+        <w:t>Banco de Dados:</w:t>
+      </w:r>
+      <w:r>
+        <w:t xml:space="preserve"> PostgreSQL </w:t>
+      </w:r>
+      <w:r>
+        <w:rPr>
+          <w:b/>
+          <w:bCs/>
+        </w:rPr>
+        <w:t>15.4</w:t>
+      </w:r>
       <w:r>
         <w:t>.</w:t>
       </w:r>
@@ -1408,18 +1176,10 @@
           <w:b/>
           <w:bCs/>
         </w:rPr>
-        <w:t>Automação:</w:t>
-      </w:r>
-      <w:r>
-        <w:t xml:space="preserve"> </w:t>
-      </w:r>
-      <w:proofErr w:type="spellStart"/>
-      <w:r>
-        <w:t>HostedService</w:t>
-      </w:r>
-      <w:proofErr w:type="spellEnd"/>
-      <w:r>
-        <w:t>.</w:t>
+        <w:t>Cache:</w:t>
+      </w:r>
+      <w:r>
+        <w:t xml:space="preserve"> IMemoryCache.</w:t>
       </w:r>
     </w:p>
     <w:p>
@@ -1434,18 +1194,10 @@
           <w:b/>
           <w:bCs/>
         </w:rPr>
-        <w:t>Versionamento:</w:t>
-      </w:r>
-      <w:r>
-        <w:t xml:space="preserve"> </w:t>
-      </w:r>
-      <w:proofErr w:type="spellStart"/>
-      <w:r>
-        <w:t>Git</w:t>
-      </w:r>
-      <w:proofErr w:type="spellEnd"/>
-      <w:r>
-        <w:t xml:space="preserve"> e GitHub.</w:t>
+        <w:t>Automação:</w:t>
+      </w:r>
+      <w:r>
+        <w:t xml:space="preserve"> HostedService.</w:t>
       </w:r>
     </w:p>
     <w:p>
@@ -1460,18 +1212,10 @@
           <w:b/>
           <w:bCs/>
         </w:rPr>
-        <w:t>Teste de Requisição:</w:t>
-      </w:r>
-      <w:r>
-        <w:t xml:space="preserve"> </w:t>
-      </w:r>
-      <w:proofErr w:type="spellStart"/>
-      <w:r>
-        <w:t>Postman</w:t>
-      </w:r>
-      <w:proofErr w:type="spellEnd"/>
-      <w:r>
-        <w:t>.</w:t>
+        <w:t>Versionamento:</w:t>
+      </w:r>
+      <w:r>
+        <w:t xml:space="preserve"> Git e GitHub.</w:t>
       </w:r>
     </w:p>
     <w:p>
@@ -1486,6 +1230,24 @@
           <w:b/>
           <w:bCs/>
         </w:rPr>
+        <w:t>Teste de Requisição:</w:t>
+      </w:r>
+      <w:r>
+        <w:t xml:space="preserve"> Postman.</w:t>
+      </w:r>
+    </w:p>
+    <w:p>
+      <w:pPr>
+        <w:numPr>
+          <w:ilvl w:val="0"/>
+          <w:numId w:val="13"/>
+        </w:numPr>
+      </w:pPr>
+      <w:r>
+        <w:rPr>
+          <w:b/>
+          <w:bCs/>
+        </w:rPr>
         <w:t>Metodologia:</w:t>
       </w:r>
       <w:r>
@@ -1506,6 +1268,7 @@
           <w:b/>
           <w:bCs/>
         </w:rPr>
+        <w:lastRenderedPageBreak/>
         <w:t xml:space="preserve">Nota: </w:t>
       </w:r>
       <w:r>

</xml_diff>